<commit_message>
Documentation updated.Main loop() now includes checks for interrupts. Threshold values added in meshConstants.h. Added extra image and example log. Updated proposal.
</commit_message>
<xml_diff>
--- a/reports/proposal.docx
+++ b/reports/proposal.docx
@@ -40,7 +40,7 @@
           <w:rFonts w:cstheme="minorHAnsi"/>
           <w:b/>
         </w:rPr>
-        <w:t>6</w:t>
+        <w:t>7</w:t>
       </w:r>
     </w:p>
     <w:p>
@@ -131,7 +131,37 @@
         <w:rPr>
           <w:rFonts w:cstheme="minorHAnsi"/>
         </w:rPr>
-        <w:t>Αυτοματοποίηση σπιτιού με χρήση αισθητήρων συνδεδεμένοι σε mesh network μικροελεγκτών</w:t>
+        <w:t>Αυτοματοποίηση σπιτιού</w:t>
+      </w:r>
+      <w:r>
+        <w:rPr>
+          <w:rFonts w:cstheme="minorHAnsi"/>
+        </w:rPr>
+        <w:t xml:space="preserve"> και πρόληψη κινδύνων</w:t>
+      </w:r>
+      <w:r>
+        <w:rPr>
+          <w:rFonts w:cstheme="minorHAnsi"/>
+        </w:rPr>
+        <w:t xml:space="preserve"> </w:t>
+      </w:r>
+      <w:r>
+        <w:rPr>
+          <w:rFonts w:cstheme="minorHAnsi"/>
+        </w:rPr>
+        <w:t xml:space="preserve">με χρήση αισθητήρων </w:t>
+      </w:r>
+      <w:r>
+        <w:rPr>
+          <w:rFonts w:cstheme="minorHAnsi"/>
+        </w:rPr>
+        <w:t xml:space="preserve">που έχουν συνδεθεί </w:t>
+      </w:r>
+      <w:r>
+        <w:rPr>
+          <w:rFonts w:cstheme="minorHAnsi"/>
+        </w:rPr>
+        <w:t>σε mesh network μικροελεγκτών</w:t>
       </w:r>
       <w:r>
         <w:rPr>
@@ -191,6 +221,64 @@
         </w:rPr>
         <w:t>Σταματάκης Γιώργος - 2013 030 154</w:t>
       </w:r>
+      <w:r>
+        <w:rPr>
+          <w:rFonts w:cstheme="minorHAnsi"/>
+        </w:rPr>
+        <w:t xml:space="preserve"> </w:t>
+      </w:r>
+      <w:r>
+        <w:rPr>
+          <w:rFonts w:cstheme="minorHAnsi"/>
+        </w:rPr>
+        <w:t xml:space="preserve">– </w:t>
+      </w:r>
+      <w:r>
+        <w:rPr>
+          <w:rFonts w:cstheme="minorHAnsi"/>
+          <w:lang w:val="en-US"/>
+        </w:rPr>
+        <w:t>gstamatakis</w:t>
+      </w:r>
+      <w:r>
+        <w:rPr>
+          <w:rFonts w:cstheme="minorHAnsi"/>
+        </w:rPr>
+        <w:t>@</w:t>
+      </w:r>
+      <w:r>
+        <w:rPr>
+          <w:rFonts w:cstheme="minorHAnsi"/>
+          <w:lang w:val="en-US"/>
+        </w:rPr>
+        <w:t>isc</w:t>
+      </w:r>
+      <w:r>
+        <w:rPr>
+          <w:rFonts w:cstheme="minorHAnsi"/>
+        </w:rPr>
+        <w:t>.</w:t>
+      </w:r>
+      <w:r>
+        <w:rPr>
+          <w:rFonts w:cstheme="minorHAnsi"/>
+          <w:lang w:val="en-US"/>
+        </w:rPr>
+        <w:t>tuc</w:t>
+      </w:r>
+      <w:r>
+        <w:rPr>
+          <w:rFonts w:cstheme="minorHAnsi"/>
+        </w:rPr>
+        <w:t>.</w:t>
+      </w:r>
+      <w:r>
+        <w:rPr>
+          <w:rFonts w:cstheme="minorHAnsi"/>
+          <w:lang w:val="en-US"/>
+        </w:rPr>
+        <w:t>gr</w:t>
+      </w:r>
     </w:p>
     <w:p>
       <w:pPr>
@@ -229,16 +317,74 @@
         </w:rPr>
         <w:t xml:space="preserve"> 2014 030 022</w:t>
       </w:r>
-    </w:p>
-    <w:p>
-      <w:pPr>
-        <w:spacing w:after="0" w:line="240" w:lineRule="auto"/>
-        <w:rPr>
-          <w:rFonts w:cstheme="minorHAnsi"/>
-        </w:rPr>
-      </w:pPr>
-      <w:bookmarkStart w:id="0" w:name="_GoBack"/>
-      <w:bookmarkEnd w:id="0"/>
+      <w:r>
+        <w:rPr>
+          <w:rFonts w:cstheme="minorHAnsi"/>
+        </w:rPr>
+        <w:t xml:space="preserve"> - </w:t>
+      </w:r>
+      <w:r>
+        <w:rPr>
+          <w:rFonts w:cstheme="minorHAnsi"/>
+          <w:lang w:val="en-US"/>
+        </w:rPr>
+        <w:t>cspyridakis</w:t>
+      </w:r>
+      <w:r>
+        <w:rPr>
+          <w:rFonts w:cstheme="minorHAnsi"/>
+        </w:rPr>
+        <w:t>@</w:t>
+      </w:r>
+      <w:r>
+        <w:rPr>
+          <w:rFonts w:cstheme="minorHAnsi"/>
+          <w:lang w:val="en-US"/>
+        </w:rPr>
+        <w:t>isc</w:t>
+      </w:r>
+      <w:r>
+        <w:rPr>
+          <w:rFonts w:cstheme="minorHAnsi"/>
+        </w:rPr>
+        <w:t>.</w:t>
+      </w:r>
+      <w:r>
+        <w:rPr>
+          <w:rFonts w:cstheme="minorHAnsi"/>
+          <w:lang w:val="en-US"/>
+        </w:rPr>
+        <w:t>tuc</w:t>
+      </w:r>
+      <w:r>
+        <w:rPr>
+          <w:rFonts w:cstheme="minorHAnsi"/>
+        </w:rPr>
+        <w:t>.</w:t>
+      </w:r>
+      <w:r>
+        <w:rPr>
+          <w:rFonts w:cstheme="minorHAnsi"/>
+          <w:lang w:val="en-US"/>
+        </w:rPr>
+        <w:t>gr</w:t>
+      </w:r>
+    </w:p>
+    <w:p>
+      <w:pPr>
+        <w:spacing w:after="0" w:line="240" w:lineRule="auto"/>
+        <w:rPr>
+          <w:rFonts w:cstheme="minorHAnsi"/>
+        </w:rPr>
+      </w:pPr>
+    </w:p>
+    <w:p>
+      <w:pPr>
+        <w:spacing w:after="0" w:line="240" w:lineRule="auto"/>
+        <w:rPr>
+          <w:rFonts w:cstheme="minorHAnsi"/>
+        </w:rPr>
+      </w:pPr>
     </w:p>
     <w:p>
       <w:pPr>
@@ -289,15 +435,224 @@
     <w:p>
       <w:pPr>
         <w:spacing w:after="0" w:line="240" w:lineRule="auto"/>
-        <w:rPr>
-          <w:rFonts w:cstheme="minorHAnsi"/>
-        </w:rPr>
-      </w:pPr>
-      <w:r>
-        <w:rPr>
-          <w:rFonts w:cstheme="minorHAnsi"/>
-        </w:rPr>
-        <w:t xml:space="preserve">Αρχικά με τη χρήση </w:t>
+        <w:ind w:firstLine="720"/>
+        <w:rPr>
+          <w:rFonts w:cstheme="minorHAnsi"/>
+        </w:rPr>
+      </w:pPr>
+      <w:r>
+        <w:rPr>
+          <w:rFonts w:cstheme="minorHAnsi"/>
+        </w:rPr>
+        <w:t xml:space="preserve">Ακολουθούν τα 3 ζεύγη αισθητήρα-μικροελεγκτή-συσκευής </w:t>
+      </w:r>
+      <w:r>
+        <w:rPr>
+          <w:rFonts w:cstheme="minorHAnsi"/>
+        </w:rPr>
+        <w:t xml:space="preserve">με </w:t>
+      </w:r>
+      <w:r>
+        <w:rPr>
+          <w:rFonts w:cstheme="minorHAnsi"/>
+        </w:rPr>
+        <w:t xml:space="preserve">τα οποία θα γίνονται διάφορες μετρήσεις και </w:t>
+      </w:r>
+      <w:r>
+        <w:rPr>
+          <w:rFonts w:cstheme="minorHAnsi"/>
+        </w:rPr>
+        <w:t xml:space="preserve">θα ελέγχονται </w:t>
+      </w:r>
+      <w:r>
+        <w:rPr>
+          <w:rFonts w:cstheme="minorHAnsi"/>
+        </w:rPr>
+        <w:t xml:space="preserve">ανάλογα </w:t>
+      </w:r>
+      <w:r>
+        <w:rPr>
+          <w:rFonts w:cstheme="minorHAnsi"/>
+        </w:rPr>
+        <w:t>διάφορες συσκευές</w:t>
+      </w:r>
+      <w:r>
+        <w:rPr>
+          <w:rFonts w:cstheme="minorHAnsi"/>
+        </w:rPr>
+        <w:t xml:space="preserve"> </w:t>
+      </w:r>
+      <w:r>
+        <w:rPr>
+          <w:rFonts w:cstheme="minorHAnsi"/>
+        </w:rPr>
+        <w:t>μέσα σ</w:t>
+      </w:r>
+      <w:r>
+        <w:rPr>
+          <w:rFonts w:cstheme="minorHAnsi"/>
+        </w:rPr>
+        <w:t>τα</w:t>
+      </w:r>
+      <w:r>
+        <w:rPr>
+          <w:rFonts w:cstheme="minorHAnsi"/>
+        </w:rPr>
+        <w:t xml:space="preserve"> δωμάτια </w:t>
+      </w:r>
+      <w:r>
+        <w:rPr>
+          <w:rFonts w:cstheme="minorHAnsi"/>
+        </w:rPr>
+        <w:t xml:space="preserve">ενός </w:t>
+      </w:r>
+      <w:r>
+        <w:rPr>
+          <w:rFonts w:cstheme="minorHAnsi"/>
+        </w:rPr>
+        <w:t>σπ</w:t>
+      </w:r>
+      <w:r>
+        <w:rPr>
+          <w:rFonts w:cstheme="minorHAnsi"/>
+        </w:rPr>
+        <w:t>ι</w:t>
+      </w:r>
+      <w:r>
+        <w:rPr>
+          <w:rFonts w:cstheme="minorHAnsi"/>
+        </w:rPr>
+        <w:t>τι</w:t>
+      </w:r>
+      <w:r>
+        <w:rPr>
+          <w:rFonts w:cstheme="minorHAnsi"/>
+        </w:rPr>
+        <w:t>ού</w:t>
+      </w:r>
+      <w:r>
+        <w:rPr>
+          <w:rFonts w:cstheme="minorHAnsi"/>
+        </w:rPr>
+        <w:t xml:space="preserve">. </w:t>
+      </w:r>
+    </w:p>
+    <w:p>
+      <w:pPr>
+        <w:spacing w:after="0" w:line="240" w:lineRule="auto"/>
+        <w:ind w:firstLine="720"/>
+        <w:rPr>
+          <w:rFonts w:cstheme="minorHAnsi"/>
+        </w:rPr>
+      </w:pPr>
+      <w:r>
+        <w:rPr>
+          <w:rFonts w:cstheme="minorHAnsi"/>
+        </w:rPr>
+        <w:t xml:space="preserve">Όταν ανιχνεύονται αυξημένες μετρήσεις συγκεκριμένων αερίων θα χτυπάει κάποιο είδος συναγερμού (λογικά </w:t>
+      </w:r>
+      <w:r>
+        <w:rPr>
+          <w:rFonts w:cstheme="minorHAnsi"/>
+          <w:lang w:val="en-US"/>
+        </w:rPr>
+        <w:t>buzzer</w:t>
+      </w:r>
+      <w:r>
+        <w:rPr>
+          <w:rFonts w:cstheme="minorHAnsi"/>
+        </w:rPr>
+        <w:t xml:space="preserve">) στο χώρο. Επίσης κάποια φώτα θα ανάβουν σταδιακά όταν ο μικροελεγκτής κρίνει ότι το </w:t>
+      </w:r>
+      <w:r>
+        <w:rPr>
+          <w:rFonts w:cstheme="minorHAnsi"/>
+          <w:lang w:val="en-US"/>
+        </w:rPr>
+        <w:t>photo</w:t>
+      </w:r>
+      <w:r>
+        <w:rPr>
+          <w:rFonts w:cstheme="minorHAnsi"/>
+        </w:rPr>
+        <w:t xml:space="preserve"> </w:t>
+      </w:r>
+      <w:r>
+        <w:rPr>
+          <w:rFonts w:cstheme="minorHAnsi"/>
+          <w:lang w:val="en-US"/>
+        </w:rPr>
+        <w:t>resistor</w:t>
+      </w:r>
+      <w:r>
+        <w:rPr>
+          <w:rFonts w:cstheme="minorHAnsi"/>
+        </w:rPr>
+        <w:t xml:space="preserve"> </w:t>
+      </w:r>
+      <w:r>
+        <w:rPr>
+          <w:rFonts w:cstheme="minorHAnsi"/>
+        </w:rPr>
+        <w:t xml:space="preserve">παίρνει σιγά σιγά </w:t>
+      </w:r>
+      <w:r>
+        <w:rPr>
+          <w:rFonts w:cstheme="minorHAnsi"/>
+        </w:rPr>
+        <w:t>χαμηλές τιμές. Τέλος το 3</w:t>
+      </w:r>
+      <w:r>
+        <w:rPr>
+          <w:rFonts w:cstheme="minorHAnsi"/>
+          <w:vertAlign w:val="superscript"/>
+        </w:rPr>
+        <w:t>ο</w:t>
+      </w:r>
+      <w:r>
+        <w:rPr>
+          <w:rFonts w:cstheme="minorHAnsi"/>
+        </w:rPr>
+        <w:t xml:space="preserve"> ζεύγος θα ελέγχει τη θερμοκρασία και αν ξεπεραστεί μια τιμή κατωφλιού θα ενεργοποιείται ένας μικρός ανεμιστήρας.</w:t>
+      </w:r>
+    </w:p>
+    <w:p>
+      <w:pPr>
+        <w:spacing w:after="0" w:line="240" w:lineRule="auto"/>
+        <w:ind w:firstLine="720"/>
+        <w:rPr>
+          <w:rFonts w:cstheme="minorHAnsi"/>
+        </w:rPr>
+      </w:pPr>
+      <w:r>
+        <w:rPr>
+          <w:rFonts w:cstheme="minorHAnsi"/>
+        </w:rPr>
+        <w:t>Π</w:t>
+      </w:r>
+      <w:r>
+        <w:rPr>
+          <w:rFonts w:cstheme="minorHAnsi"/>
+        </w:rPr>
+        <w:t xml:space="preserve">ιο </w:t>
+      </w:r>
+      <w:r>
+        <w:rPr>
+          <w:rFonts w:cstheme="minorHAnsi"/>
+        </w:rPr>
+        <w:t>συγκεκριμένα</w:t>
+      </w:r>
+      <w:r>
+        <w:rPr>
+          <w:rFonts w:cstheme="minorHAnsi"/>
+        </w:rPr>
+        <w:t>,</w:t>
+      </w:r>
+      <w:r>
+        <w:rPr>
+          <w:rFonts w:cstheme="minorHAnsi"/>
+        </w:rPr>
+        <w:t xml:space="preserve"> με τη χρήση </w:t>
       </w:r>
       <w:r>
         <w:rPr>
@@ -413,191 +768,20 @@
         </w:rPr>
         <w:t xml:space="preserve">. </w:t>
       </w:r>
-      <w:r>
-        <w:rPr>
-          <w:rFonts w:cstheme="minorHAnsi"/>
-        </w:rPr>
-        <w:t xml:space="preserve">Με αυτούς τους αισθητήρες ( ενδεικτικά υγρασίας, θερμοκρασίας ,φωτεινότητας και αερίων)  θα ελέγχονται διάφορες συσκευές στο σπίτι. </w:t>
-      </w:r>
-      <w:r>
-        <w:rPr>
-          <w:rFonts w:cstheme="minorHAnsi"/>
-        </w:rPr>
-        <w:t>Ακολουθούν τα 3 ζεύγη αισθητήρα-μικροελεγκτή-</w:t>
-      </w:r>
-      <w:r>
-        <w:rPr>
-          <w:rFonts w:cstheme="minorHAnsi"/>
-        </w:rPr>
-        <w:t>συσκευής</w:t>
-      </w:r>
-      <w:r>
-        <w:rPr>
-          <w:rFonts w:cstheme="minorHAnsi"/>
-        </w:rPr>
-        <w:t xml:space="preserve"> που θα υλοποιήσουμε.</w:t>
-      </w:r>
-    </w:p>
-    <w:p>
-      <w:pPr>
-        <w:spacing w:after="0" w:line="240" w:lineRule="auto"/>
-        <w:rPr>
-          <w:rFonts w:cstheme="minorHAnsi"/>
-        </w:rPr>
-      </w:pPr>
-      <w:r>
-        <w:rPr>
-          <w:rFonts w:cstheme="minorHAnsi"/>
-        </w:rPr>
-        <w:t xml:space="preserve">Όταν </w:t>
-      </w:r>
-      <w:r>
-        <w:rPr>
-          <w:rFonts w:cstheme="minorHAnsi"/>
-        </w:rPr>
-        <w:t xml:space="preserve">ανιχνεύονται </w:t>
-      </w:r>
-      <w:r>
-        <w:rPr>
-          <w:rFonts w:cstheme="minorHAnsi"/>
-        </w:rPr>
-        <w:t xml:space="preserve">αυξημένες μετρήσεις </w:t>
-      </w:r>
-      <w:r>
-        <w:rPr>
-          <w:rFonts w:cstheme="minorHAnsi"/>
-        </w:rPr>
-        <w:t xml:space="preserve">συγκεκριμένων αερίων </w:t>
-      </w:r>
-      <w:r>
-        <w:rPr>
-          <w:rFonts w:cstheme="minorHAnsi"/>
-        </w:rPr>
-        <w:t xml:space="preserve">θα </w:t>
-      </w:r>
-      <w:r>
-        <w:rPr>
-          <w:rFonts w:cstheme="minorHAnsi"/>
-        </w:rPr>
-        <w:t xml:space="preserve">χτυπάει κάποιο είδος συναγερμού </w:t>
-      </w:r>
-      <w:r>
-        <w:rPr>
-          <w:rFonts w:cstheme="minorHAnsi"/>
-        </w:rPr>
-        <w:t xml:space="preserve">(λογικά </w:t>
-      </w:r>
-      <w:r>
-        <w:rPr>
-          <w:rFonts w:cstheme="minorHAnsi"/>
-          <w:lang w:val="en-US"/>
-        </w:rPr>
-        <w:t>buzzer</w:t>
-      </w:r>
-      <w:r>
-        <w:rPr>
-          <w:rFonts w:cstheme="minorHAnsi"/>
-        </w:rPr>
-        <w:t xml:space="preserve">) </w:t>
-      </w:r>
-      <w:r>
-        <w:rPr>
-          <w:rFonts w:cstheme="minorHAnsi"/>
-        </w:rPr>
-        <w:t xml:space="preserve">στο χώρο. Επίσης κάποια φώτα </w:t>
-      </w:r>
-      <w:r>
-        <w:rPr>
-          <w:rFonts w:cstheme="minorHAnsi"/>
-        </w:rPr>
-        <w:t>θ</w:t>
-      </w:r>
-      <w:r>
-        <w:rPr>
-          <w:rFonts w:cstheme="minorHAnsi"/>
-        </w:rPr>
-        <w:t xml:space="preserve">α ανάβουν </w:t>
-      </w:r>
-      <w:r>
-        <w:rPr>
-          <w:rFonts w:cstheme="minorHAnsi"/>
-        </w:rPr>
-        <w:t xml:space="preserve">σταδιακά </w:t>
-      </w:r>
-      <w:r>
-        <w:rPr>
-          <w:rFonts w:cstheme="minorHAnsi"/>
-        </w:rPr>
-        <w:t xml:space="preserve">όταν ο μικροελεγκτής κρίνει ότι το </w:t>
-      </w:r>
-      <w:r>
-        <w:rPr>
-          <w:rFonts w:cstheme="minorHAnsi"/>
-          <w:lang w:val="en-US"/>
-        </w:rPr>
-        <w:t>photo</w:t>
-      </w:r>
-      <w:r>
-        <w:rPr>
-          <w:rFonts w:cstheme="minorHAnsi"/>
-        </w:rPr>
-        <w:t xml:space="preserve"> </w:t>
-      </w:r>
-      <w:r>
-        <w:rPr>
-          <w:rFonts w:cstheme="minorHAnsi"/>
-          <w:lang w:val="en-US"/>
-        </w:rPr>
-        <w:t>resistor</w:t>
-      </w:r>
-      <w:r>
-        <w:rPr>
-          <w:rFonts w:cstheme="minorHAnsi"/>
-        </w:rPr>
-        <w:t xml:space="preserve"> </w:t>
-      </w:r>
-      <w:r>
-        <w:rPr>
-          <w:rFonts w:cstheme="minorHAnsi"/>
-        </w:rPr>
-        <w:t xml:space="preserve">πέφτει σε </w:t>
-      </w:r>
-      <w:r>
-        <w:rPr>
-          <w:rFonts w:cstheme="minorHAnsi"/>
-        </w:rPr>
-        <w:t>χαμηλές τιμές.</w:t>
-      </w:r>
-      <w:r>
-        <w:rPr>
-          <w:rFonts w:cstheme="minorHAnsi"/>
-        </w:rPr>
-        <w:t xml:space="preserve"> Τέλος το 3</w:t>
-      </w:r>
-      <w:r>
-        <w:rPr>
-          <w:rFonts w:cstheme="minorHAnsi"/>
-          <w:vertAlign w:val="superscript"/>
-        </w:rPr>
-        <w:t>ο</w:t>
-      </w:r>
-      <w:r>
-        <w:rPr>
-          <w:rFonts w:cstheme="minorHAnsi"/>
-        </w:rPr>
-        <w:t xml:space="preserve"> ζεύγος θα ελέγχει τη θερμοκρασία</w:t>
-      </w:r>
-      <w:r>
-        <w:rPr>
-          <w:rFonts w:cstheme="minorHAnsi"/>
-        </w:rPr>
-        <w:t xml:space="preserve"> και αν ξεπεραστεί μια τιμή κατωφλιού θα ενεργοποιείται ένας μικρός ανεμιστήρας.</w:t>
-      </w:r>
-      <w:r>
-        <w:rPr>
-          <w:rFonts w:cstheme="minorHAnsi"/>
-        </w:rPr>
-        <w:t xml:space="preserve"> Όλα τα στατιστικά στοιχεία από τις μετρήσεις θα εμφανίζονται σε μια </w:t>
+    </w:p>
+    <w:p>
+      <w:pPr>
+        <w:spacing w:after="0" w:line="240" w:lineRule="auto"/>
+        <w:ind w:firstLine="720"/>
+        <w:rPr>
+          <w:rFonts w:cstheme="minorHAnsi"/>
+        </w:rPr>
+      </w:pPr>
+      <w:r>
+        <w:rPr>
+          <w:rFonts w:cstheme="minorHAnsi"/>
+        </w:rPr>
+        <w:t xml:space="preserve">Όλα τα στατιστικά στοιχεία από τις μετρήσεις θα εμφανίζονται σε μια </w:t>
       </w:r>
       <w:r>
         <w:rPr>
@@ -832,13 +1016,7 @@
         <w:rPr>
           <w:rFonts w:cstheme="minorHAnsi"/>
         </w:rPr>
-        <w:t>αισθητήρα</w:t>
-      </w:r>
-      <w:r>
-        <w:rPr>
-          <w:rFonts w:cstheme="minorHAnsi"/>
-        </w:rPr>
-        <w:t xml:space="preserve"> -</w:t>
+        <w:t>αισθητήρα -</w:t>
       </w:r>
       <w:r>
         <w:rPr>
@@ -1140,7 +1318,52 @@
         <w:rPr>
           <w:rFonts w:cstheme="minorHAnsi"/>
         </w:rPr>
-        <w:t>8266.</w:t>
+        <w:t>8266</w:t>
+      </w:r>
+      <w:r>
+        <w:rPr>
+          <w:rFonts w:cstheme="minorHAnsi"/>
+        </w:rPr>
+        <w:t xml:space="preserve"> (Οι τιμές </w:t>
+      </w:r>
+      <w:r>
+        <w:rPr>
+          <w:rFonts w:cstheme="minorHAnsi"/>
+          <w:lang w:val="en-US"/>
+        </w:rPr>
+        <w:t>threshold</w:t>
+      </w:r>
+      <w:r>
+        <w:rPr>
+          <w:rFonts w:cstheme="minorHAnsi"/>
+        </w:rPr>
+        <w:t xml:space="preserve"> </w:t>
+      </w:r>
+      <w:r>
+        <w:rPr>
+          <w:rFonts w:cstheme="minorHAnsi"/>
+        </w:rPr>
+        <w:t>μπορεί να μην αλλάζουν δυναμικά</w:t>
+      </w:r>
+      <w:r>
+        <w:rPr>
+          <w:rFonts w:cstheme="minorHAnsi"/>
+        </w:rPr>
+        <w:t xml:space="preserve"> σε αυτό το στάδιο</w:t>
+      </w:r>
+      <w:bookmarkStart w:id="0" w:name="_GoBack"/>
+      <w:bookmarkEnd w:id="0"/>
+      <w:r>
+        <w:rPr>
+          <w:rFonts w:cstheme="minorHAnsi"/>
+        </w:rPr>
+        <w:t>)</w:t>
+      </w:r>
+      <w:r>
+        <w:rPr>
+          <w:rFonts w:cstheme="minorHAnsi"/>
+        </w:rPr>
+        <w:t>.</w:t>
       </w:r>
     </w:p>
     <w:p>
@@ -1317,6 +1540,12 @@
         </w:rPr>
         <w:t xml:space="preserve">2: </w:t>
       </w:r>
+      <w:r>
+        <w:rPr>
+          <w:rFonts w:cstheme="minorHAnsi"/>
+        </w:rPr>
+        <w:t>3/11/17</w:t>
+      </w:r>
     </w:p>
     <w:p>
       <w:pPr>
@@ -1499,14 +1728,6 @@
           <w:rFonts w:cstheme="minorHAnsi"/>
         </w:rPr>
       </w:pPr>
-    </w:p>
-    <w:p>
-      <w:pPr>
-        <w:spacing w:after="0" w:line="240" w:lineRule="auto"/>
-        <w:rPr>
-          <w:rFonts w:cstheme="minorHAnsi"/>
-        </w:rPr>
-      </w:pPr>
       <w:r>
         <w:rPr>
           <w:rFonts w:cstheme="minorHAnsi"/>
@@ -1525,6 +1746,18 @@
           <w:rFonts w:cstheme="minorHAnsi"/>
         </w:rPr>
         <w:t xml:space="preserve">3: </w:t>
+      </w:r>
+      <w:r>
+        <w:rPr>
+          <w:rFonts w:cstheme="minorHAnsi"/>
+        </w:rPr>
+        <w:t>24</w:t>
+      </w:r>
+      <w:r>
+        <w:rPr>
+          <w:rFonts w:cstheme="minorHAnsi"/>
+        </w:rPr>
+        <w:t>/11/17</w:t>
       </w:r>
     </w:p>
     <w:p>
@@ -1575,13 +1808,7 @@
         <w:rPr>
           <w:rFonts w:cstheme="minorHAnsi"/>
         </w:rPr>
-        <w:t>Προσθήκη εξωτερικής τροφοδοσ</w:t>
-      </w:r>
-      <w:r>
-        <w:rPr>
-          <w:rFonts w:cstheme="minorHAnsi"/>
-        </w:rPr>
-        <w:t xml:space="preserve">ίας στις </w:t>
+        <w:t xml:space="preserve">Προσθήκη εξωτερικής τροφοδοσίας στις </w:t>
       </w:r>
       <w:r>
         <w:rPr>
@@ -1722,6 +1949,95 @@
         </w:rPr>
         <w:t>.</w:t>
       </w:r>
+      <w:r>
+        <w:rPr>
+          <w:rFonts w:cstheme="minorHAnsi"/>
+        </w:rPr>
+        <w:t xml:space="preserve"> </w:t>
+      </w:r>
+      <w:r>
+        <w:rPr>
+          <w:rFonts w:cstheme="minorHAnsi"/>
+        </w:rPr>
+        <w:t xml:space="preserve">Ίσως χρειαστεί η επιπλέον τοποθέτηση ενός </w:t>
+      </w:r>
+      <w:r>
+        <w:rPr>
+          <w:rFonts w:cstheme="minorHAnsi"/>
+          <w:lang w:val="en-US"/>
+        </w:rPr>
+        <w:t>Raspberry</w:t>
+      </w:r>
+      <w:r>
+        <w:rPr>
+          <w:rFonts w:cstheme="minorHAnsi"/>
+        </w:rPr>
+        <w:t xml:space="preserve"> </w:t>
+      </w:r>
+      <w:r>
+        <w:rPr>
+          <w:rFonts w:cstheme="minorHAnsi"/>
+          <w:lang w:val="en-US"/>
+        </w:rPr>
+        <w:t>pi</w:t>
+      </w:r>
+      <w:r>
+        <w:rPr>
+          <w:rFonts w:cstheme="minorHAnsi"/>
+        </w:rPr>
+        <w:t xml:space="preserve"> </w:t>
+      </w:r>
+      <w:r>
+        <w:rPr>
+          <w:rFonts w:cstheme="minorHAnsi"/>
+          <w:lang w:val="en-US"/>
+        </w:rPr>
+        <w:t>Zero</w:t>
+      </w:r>
+      <w:r>
+        <w:rPr>
+          <w:rFonts w:cstheme="minorHAnsi"/>
+        </w:rPr>
+        <w:t xml:space="preserve"> </w:t>
+      </w:r>
+      <w:r>
+        <w:rPr>
+          <w:rFonts w:cstheme="minorHAnsi"/>
+        </w:rPr>
+        <w:t xml:space="preserve">σαν </w:t>
+      </w:r>
+      <w:r>
+        <w:rPr>
+          <w:rFonts w:cstheme="minorHAnsi"/>
+          <w:lang w:val="en-US"/>
+        </w:rPr>
+        <w:t>server</w:t>
+      </w:r>
+      <w:r>
+        <w:rPr>
+          <w:rFonts w:cstheme="minorHAnsi"/>
+        </w:rPr>
+        <w:t xml:space="preserve"> </w:t>
+      </w:r>
+      <w:r>
+        <w:rPr>
+          <w:rFonts w:cstheme="minorHAnsi"/>
+        </w:rPr>
+        <w:t xml:space="preserve">για να συνδεθεί η συσκευή </w:t>
+      </w:r>
+      <w:r>
+        <w:rPr>
+          <w:rFonts w:cstheme="minorHAnsi"/>
+          <w:lang w:val="en-US"/>
+        </w:rPr>
+        <w:t>Android</w:t>
+      </w:r>
+      <w:r>
+        <w:rPr>
+          <w:rFonts w:cstheme="minorHAnsi"/>
+        </w:rPr>
+        <w:t>.</w:t>
+      </w:r>
     </w:p>
     <w:p>
       <w:pPr>
@@ -1744,7 +2060,28 @@
           <w:rFonts w:cstheme="minorHAnsi"/>
           <w:b/>
         </w:rPr>
-        <w:t>Τι γνώσεις θα αποκομιστούν από το έργο</w:t>
+        <w:t xml:space="preserve">Τι γνώσεις θα </w:t>
+      </w:r>
+      <w:r>
+        <w:rPr>
+          <w:rFonts w:cstheme="minorHAnsi"/>
+          <w:b/>
+        </w:rPr>
+        <w:t>π</w:t>
+      </w:r>
+      <w:r>
+        <w:rPr>
+          <w:rFonts w:cstheme="minorHAnsi"/>
+          <w:b/>
+        </w:rPr>
+        <w:t>άρουμε</w:t>
+      </w:r>
+      <w:r>
+        <w:rPr>
+          <w:rFonts w:cstheme="minorHAnsi"/>
+          <w:b/>
+        </w:rPr>
+        <w:t xml:space="preserve"> από το έργο</w:t>
       </w:r>
       <w:r>
         <w:rPr>
@@ -1815,6 +2152,12 @@
           <w:rFonts w:cstheme="minorHAnsi"/>
         </w:rPr>
         <w:t xml:space="preserve"> </w:t>
+      </w:r>
+      <w:r>
+        <w:rPr>
+          <w:rFonts w:cstheme="minorHAnsi"/>
+        </w:rPr>
+        <w:t xml:space="preserve">Τέλος, η αρχιτεκτονική ενός </w:t>
       </w:r>
     </w:p>
     <w:p>
@@ -2363,6 +2706,71 @@
         </w:rPr>
         <w:t xml:space="preserve"> esp8266 power consumption</w:t>
       </w:r>
+      <w:r>
+        <w:rPr>
+          <w:rFonts w:cstheme="minorHAnsi"/>
+          <w:sz w:val="18"/>
+          <w:lang w:val="en-US"/>
+        </w:rPr>
+        <w:t>.</w:t>
+      </w:r>
+    </w:p>
+    <w:p>
+      <w:pPr>
+        <w:pStyle w:val="ListParagraph"/>
+        <w:numPr>
+          <w:ilvl w:val="0"/>
+          <w:numId w:val="6"/>
+        </w:numPr>
+        <w:spacing w:before="120" w:after="0" w:line="240" w:lineRule="auto"/>
+        <w:ind w:right="72"/>
+        <w:rPr>
+          <w:rFonts w:cstheme="minorHAnsi"/>
+          <w:sz w:val="18"/>
+          <w:lang w:val="en-US"/>
+        </w:rPr>
+      </w:pPr>
+      <w:r>
+        <w:rPr>
+          <w:rFonts w:cstheme="minorHAnsi"/>
+          <w:color w:val="002060"/>
+          <w:sz w:val="18"/>
+          <w:u w:val="single"/>
+          <w:lang w:val="en-US"/>
+        </w:rPr>
+        <w:t>https://github.com/adafruit/DHT-sensor-library</w:t>
+      </w:r>
+      <w:r>
+        <w:rPr>
+          <w:rFonts w:cstheme="minorHAnsi"/>
+          <w:sz w:val="18"/>
+          <w:lang w:val="en-US"/>
+        </w:rPr>
+        <w:t xml:space="preserve"> </w:t>
+      </w:r>
+      <w:r>
+        <w:rPr>
+          <w:rFonts w:cstheme="minorHAnsi"/>
+          <w:sz w:val="18"/>
+          <w:lang w:val="en-US"/>
+        </w:rPr>
+        <w:t xml:space="preserve"> DHT11 sensor Arduino library</w:t>
+      </w:r>
+      <w:r>
+        <w:rPr>
+          <w:rFonts w:cstheme="minorHAnsi"/>
+          <w:sz w:val="18"/>
+          <w:lang w:val="en-US"/>
+        </w:rPr>
+        <w:t>.</w:t>
+      </w:r>
+    </w:p>
+    <w:p>
+      <w:pPr>
+        <w:rPr>
+          <w:lang w:val="en-US"/>
+        </w:rPr>
+      </w:pPr>
     </w:p>
     <w:sectPr>
       <w:footerReference w:type="default" r:id="rId15"/>
@@ -2430,7 +2838,7 @@
           <w:rPr>
             <w:noProof/>
           </w:rPr>
-          <w:t>1</w:t>
+          <w:t>2</w:t>
         </w:r>
         <w:r>
           <w:rPr>
@@ -4073,7 +4481,7 @@
 </file>
 
 <file path=customXml/itemProps1.xml><?xml version="1.0" encoding="utf-8"?>
-<ds:datastoreItem xmlns:ds="http://schemas.openxmlformats.org/officeDocument/2006/customXml" ds:itemID="{4C143FC7-87F8-4F97-A418-BE48EA8B58AA}">
+<ds:datastoreItem xmlns:ds="http://schemas.openxmlformats.org/officeDocument/2006/customXml" ds:itemID="{4015BC9A-92E6-49C9-A7AD-032FD2C5C463}">
   <ds:schemaRefs>
     <ds:schemaRef ds:uri="http://schemas.openxmlformats.org/officeDocument/2006/bibliography"/>
   </ds:schemaRefs>

</xml_diff>